<commit_message>
updating SIOP convergence project
</commit_message>
<xml_diff>
--- a/current_submission/Submission_unmasked.docx
+++ b/current_submission/Submission_unmasked.docx
@@ -110,8 +110,16 @@
         <w:rPr>
           <w:rFonts w:ascii="Times New Roman" w:hAnsi="Times New Roman" w:cs="Times New Roman"/>
         </w:rPr>
-        <w:t>John Kulas, eRg</w:t>
-      </w:r>
+        <w:t xml:space="preserve">John Kulas, </w:t>
+      </w:r>
+      <w:proofErr w:type="spellStart"/>
+      <w:r>
+        <w:rPr>
+          <w:rFonts w:ascii="Times New Roman" w:hAnsi="Times New Roman" w:cs="Times New Roman"/>
+        </w:rPr>
+        <w:t>eRg</w:t>
+      </w:r>
+      <w:proofErr w:type="spellEnd"/>
     </w:p>
     <w:p>
       <w:pPr>
@@ -179,28 +187,71 @@
           <w:sz w:val="24"/>
           <w:szCs w:val="24"/>
         </w:rPr>
-        <w:t>Much of our understanding of job demands and resources rests on the assumption that some aspects and components of one’s job are resources and some are demands. We build on a small but growing literature suggesting that individual differences may matter in our perceptions of characteristics as demands and resources. The primary aims were to explore 1) whether there is variability in subjective ratings of job characteristics with respect to how much they served as resources and demands, and 2) whether or not there was a match between the literature-implicated resources/demands and subjective ratings of these characteristics. O*NET work characteristics were rated by 568 employed respondents in terms of relevance, perception as a demand, and perception as a resource. The results suggest that job characteristics differ in variability/stability regarding subjective worker perceptions, particularly for hindrance demands which showed the most variability. Job characteristics were not uniquely categorized as a resource or demand, and literature-implicated resources were also implicated as being challenge, but not hindrance demands.</w:t>
+        <w:t xml:space="preserve">Much of our understanding of job demands and resources rests on the assumption that some aspects and components of one’s job are </w:t>
+      </w:r>
+      <w:proofErr w:type="gramStart"/>
+      <w:r>
+        <w:rPr>
+          <w:rFonts w:ascii="Times New Roman" w:hAnsi="Times New Roman" w:cs="Times New Roman"/>
+          <w:sz w:val="24"/>
+          <w:szCs w:val="24"/>
+        </w:rPr>
+        <w:t>resources</w:t>
+      </w:r>
+      <w:proofErr w:type="gramEnd"/>
+      <w:r>
+        <w:rPr>
+          <w:rFonts w:ascii="Times New Roman" w:hAnsi="Times New Roman" w:cs="Times New Roman"/>
+          <w:sz w:val="24"/>
+          <w:szCs w:val="24"/>
+        </w:rPr>
+        <w:t xml:space="preserve"> and some are demands. We build on a small but growing literature suggesting that individual differences may matter in our perceptions of characteristics as demands and resources. The primary aims were to explore 1) whether there is variability in subjective ratings of job characteristics with respect to how much they served as resources and demands, and 2) </w:t>
+      </w:r>
+      <w:proofErr w:type="gramStart"/>
+      <w:r>
+        <w:rPr>
+          <w:rFonts w:ascii="Times New Roman" w:hAnsi="Times New Roman" w:cs="Times New Roman"/>
+          <w:sz w:val="24"/>
+          <w:szCs w:val="24"/>
+        </w:rPr>
+        <w:t>whether or not</w:t>
+      </w:r>
+      <w:proofErr w:type="gramEnd"/>
+      <w:r>
+        <w:rPr>
+          <w:rFonts w:ascii="Times New Roman" w:hAnsi="Times New Roman" w:cs="Times New Roman"/>
+          <w:sz w:val="24"/>
+          <w:szCs w:val="24"/>
+        </w:rPr>
+        <w:t xml:space="preserve"> there was a match between the literature-implicated resources/demands and subjective ratings of these characteristics. O*NET work characteristics were rated by 568 employed respondents in terms of relevance, perception as a demand, and perception as a resource. The results suggest that job characteristics differ in variability/stability regarding subjective worker perceptions, particularly for hindrance demands which showed the most variability. Job characteristics were not uniquely categorized as a resource or demand, and literature-implicated resources were also implicated as being challenge, but not hindrance demands.</w:t>
       </w:r>
     </w:p>
     <w:p>
       <w:pPr>
         <w:pStyle w:val="BodyText"/>
         <w:spacing w:before="0" w:after="0" w:line="480" w:lineRule="auto"/>
-      </w:pPr>
-      <w:r>
-        <w:rPr>
+        <w:rPr>
+          <w:rFonts w:ascii="Times New Roman" w:hAnsi="Times New Roman" w:cs="Times New Roman"/>
+        </w:rPr>
+      </w:pPr>
+      <w:r>
+        <w:rPr>
+          <w:rFonts w:ascii="Times New Roman" w:hAnsi="Times New Roman" w:cs="Times New Roman"/>
           <w:i/>
           <w:iCs/>
         </w:rPr>
         <w:t xml:space="preserve">Keywords: </w:t>
       </w:r>
       <w:r>
-        <w:t>job</w:t>
-      </w:r>
-      <w:r>
-        <w:t xml:space="preserve"> demands-resources, challenge-hindrance framework, O*Net, </w:t>
-      </w:r>
-      <w:r>
+        <w:rPr>
+          <w:rFonts w:ascii="Times New Roman" w:hAnsi="Times New Roman" w:cs="Times New Roman"/>
+        </w:rPr>
+        <w:t xml:space="preserve">job demands-resources, challenge-hindrance framework, O*Net, </w:t>
+      </w:r>
+      <w:r>
+        <w:rPr>
+          <w:rFonts w:ascii="Times New Roman" w:hAnsi="Times New Roman" w:cs="Times New Roman"/>
+        </w:rPr>
         <w:t>resources, stressors</w:t>
       </w:r>
     </w:p>
@@ -253,7 +304,21 @@
         <w:rPr>
           <w:rFonts w:ascii="Times New Roman" w:hAnsi="Times New Roman" w:cs="Times New Roman"/>
         </w:rPr>
-        <w:t>Research on the job demands-resources model (Demerouti et al., 2001) and later job demands-resources theory (Bakker &amp; Demerouti, 2017) highlights the importance of work characteristics on the experience of motivation and strain, which subsequently have an impact on job performance, among other outcomes. However, much of our existing knowledge regarding the way this model functions is grounded in the assumption that job characteristics are generally considered resources or generally considered demands. We build on the work of a small, but growing number of researchers who argue that the characteristics of work may be appraised simultaneously as resources and demands (Webster et al., 2011) or that appraisals may change over time (Rosen et al., 2020). We extend this critical research to that of the subjective distinction between challenge and hindrance demands (and resources) in the workplace, with a primary aims of exploring 1) whether there is variability in subjective ratings of job characteristics with respect to how much they serve as resources and demands, and 2) whether or not there is a match between the literature-implicated resources/demands and subjective ratings of these characteristics. Prior to presenting the current study in detail, we provide a brief overview of the relevant theories and relevant empirical work on this topic.</w:t>
+        <w:t xml:space="preserve">Research on the job demands-resources model (Demerouti et al., 2001) and later job demands-resources theory (Bakker &amp; Demerouti, 2017) highlights the importance of work characteristics on the experience of motivation and strain, which subsequently have an impact on job performance, among other outcomes. However, much of our existing knowledge regarding the way this model functions </w:t>
+      </w:r>
+      <w:proofErr w:type="gramStart"/>
+      <w:r>
+        <w:rPr>
+          <w:rFonts w:ascii="Times New Roman" w:hAnsi="Times New Roman" w:cs="Times New Roman"/>
+        </w:rPr>
+        <w:t>is</w:t>
+      </w:r>
+      <w:proofErr w:type="gramEnd"/>
+      <w:r>
+        <w:rPr>
+          <w:rFonts w:ascii="Times New Roman" w:hAnsi="Times New Roman" w:cs="Times New Roman"/>
+        </w:rPr>
+        <w:t xml:space="preserve"> grounded in the assumption that job characteristics are generally considered resources or generally considered demands. We build on the work of a small, but growing number of researchers who argue that the characteristics of work may be appraised simultaneously as resources and demands (Webster et al., 2011) or that appraisals may change over time (Rosen et al., 2020). We extend this critical research to that of the subjective distinction between challenge and hindrance demands (and resources) in the workplace, with a primary aims of exploring 1) whether there is variability in subjective ratings of job characteristics with respect to how much they serve as resources and demands, and 2) whether or not there is a match between the literature-implicated resources/demands and subjective ratings of these characteristics. Prior to presenting the current study in detail, we provide a brief overview of the relevant theories and relevant empirical work on this topic.</w:t>
       </w:r>
     </w:p>
     <w:p>
@@ -275,7 +340,27 @@
           <w:sz w:val="24"/>
           <w:szCs w:val="24"/>
         </w:rPr>
-        <w:t>The Job demands-Resources Theory</w:t>
+        <w:t xml:space="preserve">The Job </w:t>
+      </w:r>
+      <w:proofErr w:type="gramStart"/>
+      <w:r>
+        <w:rPr>
+          <w:rFonts w:ascii="Times New Roman" w:hAnsi="Times New Roman" w:cs="Times New Roman"/>
+          <w:color w:val="auto"/>
+          <w:sz w:val="24"/>
+          <w:szCs w:val="24"/>
+        </w:rPr>
+        <w:t>demands</w:t>
+      </w:r>
+      <w:proofErr w:type="gramEnd"/>
+      <w:r>
+        <w:rPr>
+          <w:rFonts w:ascii="Times New Roman" w:hAnsi="Times New Roman" w:cs="Times New Roman"/>
+          <w:color w:val="auto"/>
+          <w:sz w:val="24"/>
+          <w:szCs w:val="24"/>
+        </w:rPr>
+        <w:t>-Resources Theory</w:t>
       </w:r>
     </w:p>
     <w:p>
@@ -365,7 +450,21 @@
         <w:rPr>
           <w:rFonts w:ascii="Times New Roman" w:hAnsi="Times New Roman" w:cs="Times New Roman"/>
         </w:rPr>
-        <w:t xml:space="preserve">As described above, job context and characteristics are assigned or appraised as demands or resources. Although much of our research on job demands in particular is based on </w:t>
+        <w:t xml:space="preserve">As described above, job context and characteristics are assigned or appraised as demands or resources. Although much of our research on job demands </w:t>
+      </w:r>
+      <w:proofErr w:type="gramStart"/>
+      <w:r>
+        <w:rPr>
+          <w:rFonts w:ascii="Times New Roman" w:hAnsi="Times New Roman" w:cs="Times New Roman"/>
+        </w:rPr>
+        <w:t>in particular is</w:t>
+      </w:r>
+      <w:proofErr w:type="gramEnd"/>
+      <w:r>
+        <w:rPr>
+          <w:rFonts w:ascii="Times New Roman" w:hAnsi="Times New Roman" w:cs="Times New Roman"/>
+        </w:rPr>
+        <w:t xml:space="preserve"> based on </w:t>
       </w:r>
       <w:r>
         <w:rPr>
@@ -379,7 +478,21 @@
         <w:rPr>
           <w:rFonts w:ascii="Times New Roman" w:hAnsi="Times New Roman" w:cs="Times New Roman"/>
         </w:rPr>
-        <w:t xml:space="preserve"> classifications (Searle &amp; Auton, 2015), the classification of a work characteristic as a demand or resource is largely subjective by nature (e.g., an employee could most certainly perceive being a public figure as a resource or as a demand). The stress process speaks to how such individual difference in appraisal is possible. Lazarus &amp; Folkman (1984) presented the transactional theory of stress and coping, which states that people cognitively appraise stimuli in their environments on a continuous basis. Via this process, meaning is assigned to stimuli based on potential for gain or loss. If appraised as threatening, challenging, or possibly harmful, the resulting emotional distress initiates coping. The cycle of appraisal then continues based on the action to cope with the stressor (Lazarus &amp; Folkman, 1984). Coping is considered a secondary appraisal and is the way that someone chooses to manage a stressor. Although not suggested by the names, primary and secondary appraisals can happen simultaneously. For instance, available resources to cope </w:t>
+        <w:t xml:space="preserve"> classifications (Searle &amp; </w:t>
+      </w:r>
+      <w:proofErr w:type="spellStart"/>
+      <w:r>
+        <w:rPr>
+          <w:rFonts w:ascii="Times New Roman" w:hAnsi="Times New Roman" w:cs="Times New Roman"/>
+        </w:rPr>
+        <w:t>Auton</w:t>
+      </w:r>
+      <w:proofErr w:type="spellEnd"/>
+      <w:r>
+        <w:rPr>
+          <w:rFonts w:ascii="Times New Roman" w:hAnsi="Times New Roman" w:cs="Times New Roman"/>
+        </w:rPr>
+        <w:t xml:space="preserve">, 2015), the classification of a work characteristic as a demand or resource is largely subjective by nature (e.g., an employee could most certainly perceive being a public figure as a resource or as a demand). The stress process speaks to how such individual difference in appraisal is possible. Lazarus &amp; Folkman (1984) presented the transactional theory of stress and coping, which states that people cognitively appraise stimuli in their environments on a continuous basis. Via this process, meaning is assigned to stimuli based on potential for gain or loss. If appraised as threatening, challenging, or possibly harmful, the resulting emotional distress initiates coping. The cycle of appraisal then continues based on the action to cope with the stressor (Lazarus &amp; Folkman, 1984). Coping is considered a secondary appraisal and is the way that someone chooses to manage a stressor. Although not suggested by the names, primary and secondary appraisals can happen simultaneously. For instance, available resources to cope </w:t>
       </w:r>
       <w:r>
         <w:rPr>
@@ -499,14 +612,70 @@
         <w:rPr>
           <w:rFonts w:ascii="Times New Roman" w:hAnsi="Times New Roman" w:cs="Times New Roman"/>
         </w:rPr>
-        <w:t xml:space="preserve"> different outcomes are expected with these forms of demands. M. A. LePine (2022) explain </w:t>
+        <w:t xml:space="preserve"> different outcomes are expected with these forms of demands. M. A. </w:t>
+      </w:r>
+      <w:proofErr w:type="spellStart"/>
+      <w:r>
+        <w:rPr>
+          <w:rFonts w:ascii="Times New Roman" w:hAnsi="Times New Roman" w:cs="Times New Roman"/>
+        </w:rPr>
+        <w:t>LePine</w:t>
+      </w:r>
+      <w:proofErr w:type="spellEnd"/>
+      <w:r>
+        <w:rPr>
+          <w:rFonts w:ascii="Times New Roman" w:hAnsi="Times New Roman" w:cs="Times New Roman"/>
+        </w:rPr>
+        <w:t xml:space="preserve"> (2022) explain </w:t>
       </w:r>
       <w:r>
         <w:rPr>
           <w:rFonts w:ascii="Times New Roman" w:hAnsi="Times New Roman" w:cs="Times New Roman"/>
         </w:rPr>
         <w:lastRenderedPageBreak/>
-        <w:t>the mechanisms by which demands are related to performance and wellbeing outcomes. Similar to the job-demands resources theory (Bakker &amp; Demerouti, 2017), challenge and hindrance demands elicit two different paths or processes. First, challenge stressors typically result in a challenge appraisal, and engagement is likely to happen as a result. Engagement, in turn, is positively related to motivation, performance, growth, and wellbeing. Of note is that this energy may be depleted eventually, leading to strain. Hindrance stressors elicit a different process. Disengagement is likely to result from a hindrance appraisal, which in contrast, negatively impacts motivation, performance, growth and wellbeing. This happens because resources are depleted via frustrations and other affectively negative reactions (M. A. LePine, 2022).</w:t>
+        <w:t xml:space="preserve">the mechanisms by which demands are related to performance and wellbeing outcomes. </w:t>
+      </w:r>
+      <w:proofErr w:type="gramStart"/>
+      <w:r>
+        <w:rPr>
+          <w:rFonts w:ascii="Times New Roman" w:hAnsi="Times New Roman" w:cs="Times New Roman"/>
+        </w:rPr>
+        <w:t>Similar to</w:t>
+      </w:r>
+      <w:proofErr w:type="gramEnd"/>
+      <w:r>
+        <w:rPr>
+          <w:rFonts w:ascii="Times New Roman" w:hAnsi="Times New Roman" w:cs="Times New Roman"/>
+        </w:rPr>
+        <w:t xml:space="preserve"> the job-demands resources theory (Bakker &amp; Demerouti, 2017), challenge and hindrance demands elicit two different paths or processes. First, challenge stressors typically result in a challenge appraisal, and engagement is likely to happen as a result. Engagement, in turn, is positively related to motivation, performance, growth, and wellbeing. Of note is that this energy may be depleted eventually, leading to strain. Hindrance stressors elicit a different process. Disengagement is likely to result from a hindrance appraisal, which in contrast, negatively impacts motivation, performance, </w:t>
+      </w:r>
+      <w:proofErr w:type="gramStart"/>
+      <w:r>
+        <w:rPr>
+          <w:rFonts w:ascii="Times New Roman" w:hAnsi="Times New Roman" w:cs="Times New Roman"/>
+        </w:rPr>
+        <w:t>growth</w:t>
+      </w:r>
+      <w:proofErr w:type="gramEnd"/>
+      <w:r>
+        <w:rPr>
+          <w:rFonts w:ascii="Times New Roman" w:hAnsi="Times New Roman" w:cs="Times New Roman"/>
+        </w:rPr>
+        <w:t xml:space="preserve"> and wellbeing. This happens because resources are depleted via frustrations and other affectively negative reactions (M. A. </w:t>
+      </w:r>
+      <w:proofErr w:type="spellStart"/>
+      <w:r>
+        <w:rPr>
+          <w:rFonts w:ascii="Times New Roman" w:hAnsi="Times New Roman" w:cs="Times New Roman"/>
+        </w:rPr>
+        <w:t>LePine</w:t>
+      </w:r>
+      <w:proofErr w:type="spellEnd"/>
+      <w:r>
+        <w:rPr>
+          <w:rFonts w:ascii="Times New Roman" w:hAnsi="Times New Roman" w:cs="Times New Roman"/>
+        </w:rPr>
+        <w:t>, 2022).</w:t>
       </w:r>
     </w:p>
     <w:p>
@@ -522,7 +691,21 @@
         <w:rPr>
           <w:rFonts w:ascii="Times New Roman" w:hAnsi="Times New Roman" w:cs="Times New Roman"/>
         </w:rPr>
-        <w:t>We next consider the empirical evidence on this topic. The first question we should ask is whether people distinguish between challenge vs. hindrance demands, or whether all demands are under a larger “demands” category. Evidence suggests the employees do, in fact, differentiate between challenge and hindrance stressors (e.g., Bakker &amp; Sanz-Vergel, 2013; Gerich, 2017; Webster et al., 2011). For example, Bakker &amp; Sanz-Vergel (2013) found that work pressure was perceived as a hindrance demand, and emotional demands as more of a challenge demand. Webster et al. (2011) approached this question with three common workplace demands: workload, role ambiguity, and role conflict. They found while that each could be appraised primarily as a challenge or hindrance demand, they could also simultaneously be perceived as being both a challenge and hindrance demand to different degrees.</w:t>
+        <w:t xml:space="preserve">We next consider the empirical evidence on this topic. The first question we should ask is whether people distinguish between challenge vs. hindrance demands, or whether all demands are under a larger “demands” category. Evidence suggests the employees do, in fact, differentiate between challenge and hindrance stressors (e.g., Bakker &amp; Sanz-Vergel, 2013; </w:t>
+      </w:r>
+      <w:proofErr w:type="spellStart"/>
+      <w:r>
+        <w:rPr>
+          <w:rFonts w:ascii="Times New Roman" w:hAnsi="Times New Roman" w:cs="Times New Roman"/>
+        </w:rPr>
+        <w:t>Gerich</w:t>
+      </w:r>
+      <w:proofErr w:type="spellEnd"/>
+      <w:r>
+        <w:rPr>
+          <w:rFonts w:ascii="Times New Roman" w:hAnsi="Times New Roman" w:cs="Times New Roman"/>
+        </w:rPr>
+        <w:t>, 2017; Webster et al., 2011). For example, Bakker &amp; Sanz-Vergel (2013) found that work pressure was perceived as a hindrance demand, and emotional demands as more of a challenge demand. Webster et al. (2011) approached this question with three common workplace demands: workload, role ambiguity, and role conflict. They found while that each could be appraised primarily as a challenge or hindrance demand, they could also simultaneously be perceived as being both a challenge and hindrance demand to different degrees.</w:t>
       </w:r>
     </w:p>
     <w:p>
@@ -545,7 +728,21 @@
           <w:rFonts w:ascii="Times New Roman" w:hAnsi="Times New Roman" w:cs="Times New Roman"/>
         </w:rPr>
         <w:lastRenderedPageBreak/>
-        <w:t xml:space="preserve">provide a sense of scope of the work that has been on this topic. Kim &amp; Beehr (2020) found that appraising a demand (in their study, workload, responsibility, and learning demands were measured) as a challenge was associated with motivational resources (i.e., sense of self-worth and work meaningfulness), which were positively related to flourishing. The opposite occurred when a demand was appraised as a hindrance – in those instances, the appraisal had a negative association with motivational resources. Cavanaugh et al. (2000), in a study of managers, found that challenge demands were positively related to job satisfaction and negatively related to job search behaviors, while hindrance demands demonstrated the opposite pattern. Chen et al. (2021) found that daily challenge demands were positively related to cognitive wellbeing and work-family enrichment. Daily hindrance demands were negatively related to these outcomes. In contrast, Abbas &amp; Raja (2019) found that challenge and hindrance stressors were </w:t>
+        <w:t xml:space="preserve">provide a sense of scope of the work that has been on this topic. Kim &amp; </w:t>
+      </w:r>
+      <w:proofErr w:type="spellStart"/>
+      <w:r>
+        <w:rPr>
+          <w:rFonts w:ascii="Times New Roman" w:hAnsi="Times New Roman" w:cs="Times New Roman"/>
+        </w:rPr>
+        <w:t>Beehr</w:t>
+      </w:r>
+      <w:proofErr w:type="spellEnd"/>
+      <w:r>
+        <w:rPr>
+          <w:rFonts w:ascii="Times New Roman" w:hAnsi="Times New Roman" w:cs="Times New Roman"/>
+        </w:rPr>
+        <w:t xml:space="preserve"> (2020) found that appraising a demand (in their study, workload, responsibility, and learning demands were measured) as a challenge was associated with motivational resources (i.e., sense of self-worth and work meaningfulness), which were positively related to flourishing. The opposite occurred when a demand was appraised as a hindrance – in those instances, the appraisal had a negative association with motivational resources. Cavanaugh et al. (2000), in a study of managers, found that challenge demands were positively related to job satisfaction and negatively related to job search behaviors, while hindrance demands demonstrated the opposite pattern. Chen et al. (2021) found that daily challenge demands were positively related to cognitive wellbeing and work-family enrichment. Daily hindrance demands were negatively related to these outcomes. In contrast, Abbas &amp; Raja (2019) found that challenge and hindrance stressors were </w:t>
       </w:r>
       <w:r>
         <w:rPr>
@@ -559,7 +756,35 @@
         <w:rPr>
           <w:rFonts w:ascii="Times New Roman" w:hAnsi="Times New Roman" w:cs="Times New Roman"/>
         </w:rPr>
-        <w:t xml:space="preserve"> positively related to strain and turnover intentions. We also have some evidence that challenge-hindrance appraisals are related to engagement in the expected direction whereby hindrance appraisals are negatively associated with engagement and challenge appraisals are positively associated with it (Crawford et al., 2010). Challenge and hindrance appraisals have also been shown to relate to citizenship and counterproductive performance, although indirectly via emotions like anxiety (Rodell &amp; Judge, 2009). Lastly, Gerich (2017) concluded that employee wellbeing was also, in part, explained by appraised challenge or hindrance demands such that working conditions of time pressure, qualitative demands, responsibility, and interruptions, were partially mediated by challenge and hindrance demands.</w:t>
+        <w:t xml:space="preserve"> positively related to strain and turnover intentions. We also have some evidence that challenge-hindrance appraisals are related to engagement in the expected direction whereby hindrance appraisals are negatively associated with engagement and challenge appraisals are positively associated with it (Crawford et al., 2010). Challenge and hindrance appraisals have also been shown to relate to citizenship and counterproductive performance, although indirectly via emotions like anxiety (</w:t>
+      </w:r>
+      <w:proofErr w:type="spellStart"/>
+      <w:r>
+        <w:rPr>
+          <w:rFonts w:ascii="Times New Roman" w:hAnsi="Times New Roman" w:cs="Times New Roman"/>
+        </w:rPr>
+        <w:t>Rodell</w:t>
+      </w:r>
+      <w:proofErr w:type="spellEnd"/>
+      <w:r>
+        <w:rPr>
+          <w:rFonts w:ascii="Times New Roman" w:hAnsi="Times New Roman" w:cs="Times New Roman"/>
+        </w:rPr>
+        <w:t xml:space="preserve"> &amp; Judge, 2009). Lastly, </w:t>
+      </w:r>
+      <w:proofErr w:type="spellStart"/>
+      <w:r>
+        <w:rPr>
+          <w:rFonts w:ascii="Times New Roman" w:hAnsi="Times New Roman" w:cs="Times New Roman"/>
+        </w:rPr>
+        <w:t>Gerich</w:t>
+      </w:r>
+      <w:proofErr w:type="spellEnd"/>
+      <w:r>
+        <w:rPr>
+          <w:rFonts w:ascii="Times New Roman" w:hAnsi="Times New Roman" w:cs="Times New Roman"/>
+        </w:rPr>
+        <w:t xml:space="preserve"> (2017) concluded that employee wellbeing was also, in part, explained by appraised challenge or hindrance demands such that working conditions of time pressure, qualitative demands, responsibility, and interruptions, were partially mediated by challenge and hindrance demands.</w:t>
       </w:r>
     </w:p>
     <w:p>
@@ -582,7 +807,49 @@
           <w:rFonts w:ascii="Times New Roman" w:hAnsi="Times New Roman" w:cs="Times New Roman"/>
         </w:rPr>
         <w:lastRenderedPageBreak/>
-        <w:t>challenges and hindrances have been shown to positively predict strain (J. A. LePine et al., 2005; Podsakoff et al., 2007; Webster et al., 2010). Many other outcomes are differentially related to challenges and hindrances, largely in the expected direction. For example, motivation, job satisfaction, commitment, and performance have been shown to positively relate to challenge stressors and negatively relate to hindrance stressors (J. A. LePine et al., 2005). Turnover intentions, turnover and withdrawal behaviors are negatively related to hindrance stressors (Podsakoff et al., 2007). Kim &amp; Beehr (2020), similarly, found evidence for the differential results via challenge and hindrance appraisals.</w:t>
+        <w:t xml:space="preserve">challenges and hindrances have been shown to positively predict strain (J. A. </w:t>
+      </w:r>
+      <w:proofErr w:type="spellStart"/>
+      <w:r>
+        <w:rPr>
+          <w:rFonts w:ascii="Times New Roman" w:hAnsi="Times New Roman" w:cs="Times New Roman"/>
+        </w:rPr>
+        <w:t>LePine</w:t>
+      </w:r>
+      <w:proofErr w:type="spellEnd"/>
+      <w:r>
+        <w:rPr>
+          <w:rFonts w:ascii="Times New Roman" w:hAnsi="Times New Roman" w:cs="Times New Roman"/>
+        </w:rPr>
+        <w:t xml:space="preserve"> et al., 2005; Podsakoff et al., 2007; Webster et al., 2010). Many other outcomes are differentially related to challenges and hindrances, largely in the expected direction. For example, motivation, job satisfaction, commitment, and performance have been shown to positively relate to challenge stressors and negatively relate to hindrance stressors (J. A. </w:t>
+      </w:r>
+      <w:proofErr w:type="spellStart"/>
+      <w:r>
+        <w:rPr>
+          <w:rFonts w:ascii="Times New Roman" w:hAnsi="Times New Roman" w:cs="Times New Roman"/>
+        </w:rPr>
+        <w:t>LePine</w:t>
+      </w:r>
+      <w:proofErr w:type="spellEnd"/>
+      <w:r>
+        <w:rPr>
+          <w:rFonts w:ascii="Times New Roman" w:hAnsi="Times New Roman" w:cs="Times New Roman"/>
+        </w:rPr>
+        <w:t xml:space="preserve"> et al., 2005). Turnover intentions, turnover and withdrawal behaviors are negatively related to hindrance stressors (Podsakoff et al., 2007). Kim &amp; </w:t>
+      </w:r>
+      <w:proofErr w:type="spellStart"/>
+      <w:r>
+        <w:rPr>
+          <w:rFonts w:ascii="Times New Roman" w:hAnsi="Times New Roman" w:cs="Times New Roman"/>
+        </w:rPr>
+        <w:t>Beehr</w:t>
+      </w:r>
+      <w:proofErr w:type="spellEnd"/>
+      <w:r>
+        <w:rPr>
+          <w:rFonts w:ascii="Times New Roman" w:hAnsi="Times New Roman" w:cs="Times New Roman"/>
+        </w:rPr>
+        <w:t xml:space="preserve"> (2020), similarly, found evidence for the differential results via challenge and hindrance appraisals.</w:t>
       </w:r>
     </w:p>
     <w:p>
@@ -598,7 +865,21 @@
         <w:rPr>
           <w:rFonts w:ascii="Times New Roman" w:hAnsi="Times New Roman" w:cs="Times New Roman"/>
         </w:rPr>
-        <w:t xml:space="preserve">Horan et al. (2020) and M. A. LePine (2022) specifically call out the need for additional research to incorporate the appraisal process described by Lazarus &amp; Folkman (1984) into the challenge-hindrance stressor framework, which aligns with other calls to capture subjective ratings of demands and resources into our study of the overarching JD-R model. In fact, Horan et al. (2020) state that “…stressors are only challenge or hindrance stressors to the extent that they are perceived as such by employees” (p. 3). They go on to suggest future research continue to move away from </w:t>
+        <w:t xml:space="preserve">Horan et al. (2020) and M. A. </w:t>
+      </w:r>
+      <w:proofErr w:type="spellStart"/>
+      <w:r>
+        <w:rPr>
+          <w:rFonts w:ascii="Times New Roman" w:hAnsi="Times New Roman" w:cs="Times New Roman"/>
+        </w:rPr>
+        <w:t>LePine</w:t>
+      </w:r>
+      <w:proofErr w:type="spellEnd"/>
+      <w:r>
+        <w:rPr>
+          <w:rFonts w:ascii="Times New Roman" w:hAnsi="Times New Roman" w:cs="Times New Roman"/>
+        </w:rPr>
+        <w:t xml:space="preserve"> (2022) specifically call out the need for additional research to incorporate the appraisal process described by Lazarus &amp; Folkman (1984) into the challenge-hindrance stressor framework, which aligns with other calls to capture subjective ratings of demands and resources into our study of the overarching JD-R model. In fact, Horan et al. (2020) state that “…stressors are only challenge or hindrance stressors to the extent that they are perceived as such by employees” (p. 3). They go on to suggest future research continue to move away from </w:t>
       </w:r>
       <w:r>
         <w:rPr>
@@ -626,7 +907,21 @@
         <w:rPr>
           <w:rFonts w:ascii="Times New Roman" w:hAnsi="Times New Roman" w:cs="Times New Roman"/>
         </w:rPr>
-        <w:t xml:space="preserve"> classifications run counter to the original transactional theory of stress on which the challenge-hindrance stressor framework was based for which appraisals are a central component. Empirically, as shown above, we have some evidence suggesting people can appraise a stressor as both a hindrance and challenge at the same time (e.g., Searle &amp; Auton, 2015).</w:t>
+        <w:t xml:space="preserve"> classifications run counter to the original transactional theory of stress on which the challenge-hindrance stressor framework was based for which appraisals are a central component. Empirically, as shown above, we have some evidence suggesting people can appraise a stressor as both a hindrance and challenge at the same time (e.g., Searle &amp; </w:t>
+      </w:r>
+      <w:proofErr w:type="spellStart"/>
+      <w:r>
+        <w:rPr>
+          <w:rFonts w:ascii="Times New Roman" w:hAnsi="Times New Roman" w:cs="Times New Roman"/>
+        </w:rPr>
+        <w:t>Auton</w:t>
+      </w:r>
+      <w:proofErr w:type="spellEnd"/>
+      <w:r>
+        <w:rPr>
+          <w:rFonts w:ascii="Times New Roman" w:hAnsi="Times New Roman" w:cs="Times New Roman"/>
+        </w:rPr>
+        <w:t>, 2015).</w:t>
       </w:r>
     </w:p>
     <w:p>
@@ -672,7 +967,49 @@
           <w:rFonts w:ascii="Times New Roman" w:hAnsi="Times New Roman" w:cs="Times New Roman"/>
         </w:rPr>
         <w:lastRenderedPageBreak/>
-        <w:t>resources or challenge or hindrance demands. For instance, although challenge stressors tend to be appraised more so as challenges, and hindrance stressors tend to be appraised more as hindrances than challenges, others have reported variability in these appraisals (e.g., M. A. LePine, 2022). M. A. LePine (2022), in fact, argues that the challenge-hindrance stressor framework acknowledges that these appraisals are not universal. Thus, it is quite possible, given the theoretical and empirical evidence presented above, that there is wide variability in individual appraisal of work activities and context such that some people may rate a given activity as a resource and others a hindrance.</w:t>
+        <w:t xml:space="preserve">resources or </w:t>
+      </w:r>
+      <w:proofErr w:type="gramStart"/>
+      <w:r>
+        <w:rPr>
+          <w:rFonts w:ascii="Times New Roman" w:hAnsi="Times New Roman" w:cs="Times New Roman"/>
+        </w:rPr>
+        <w:t>challenge</w:t>
+      </w:r>
+      <w:proofErr w:type="gramEnd"/>
+      <w:r>
+        <w:rPr>
+          <w:rFonts w:ascii="Times New Roman" w:hAnsi="Times New Roman" w:cs="Times New Roman"/>
+        </w:rPr>
+        <w:t xml:space="preserve"> or hindrance demands. For instance, although challenge stressors tend to be appraised more so as challenges, and hindrance stressors tend to be appraised more as hindrances than challenges, others have reported variability in these appraisals (e.g., M. A. </w:t>
+      </w:r>
+      <w:proofErr w:type="spellStart"/>
+      <w:r>
+        <w:rPr>
+          <w:rFonts w:ascii="Times New Roman" w:hAnsi="Times New Roman" w:cs="Times New Roman"/>
+        </w:rPr>
+        <w:t>LePine</w:t>
+      </w:r>
+      <w:proofErr w:type="spellEnd"/>
+      <w:r>
+        <w:rPr>
+          <w:rFonts w:ascii="Times New Roman" w:hAnsi="Times New Roman" w:cs="Times New Roman"/>
+        </w:rPr>
+        <w:t xml:space="preserve">, 2022). M. A. </w:t>
+      </w:r>
+      <w:proofErr w:type="spellStart"/>
+      <w:r>
+        <w:rPr>
+          <w:rFonts w:ascii="Times New Roman" w:hAnsi="Times New Roman" w:cs="Times New Roman"/>
+        </w:rPr>
+        <w:t>LePine</w:t>
+      </w:r>
+      <w:proofErr w:type="spellEnd"/>
+      <w:r>
+        <w:rPr>
+          <w:rFonts w:ascii="Times New Roman" w:hAnsi="Times New Roman" w:cs="Times New Roman"/>
+        </w:rPr>
+        <w:t xml:space="preserve"> (2022), in fact, argues that the challenge-hindrance stressor framework acknowledges that these appraisals are not universal. Thus, it is quite possible, given the theoretical and empirical evidence presented above, that there is wide variability in individual appraisal of work activities and context such that some people may rate a given activity as a resource and others a hindrance.</w:t>
       </w:r>
     </w:p>
     <w:p>
@@ -691,7 +1028,25 @@
           <w:i/>
           <w:iCs/>
         </w:rPr>
-        <w:t>Hypothesis 1: Job characteristics differ in consistancy regarding subjective worker perception as a demand or resource.</w:t>
+        <w:t xml:space="preserve">Hypothesis 1: Job characteristics differ in </w:t>
+      </w:r>
+      <w:proofErr w:type="spellStart"/>
+      <w:r>
+        <w:rPr>
+          <w:rFonts w:ascii="Times New Roman" w:hAnsi="Times New Roman" w:cs="Times New Roman"/>
+          <w:i/>
+          <w:iCs/>
+        </w:rPr>
+        <w:t>consistancy</w:t>
+      </w:r>
+      <w:proofErr w:type="spellEnd"/>
+      <w:r>
+        <w:rPr>
+          <w:rFonts w:ascii="Times New Roman" w:hAnsi="Times New Roman" w:cs="Times New Roman"/>
+          <w:i/>
+          <w:iCs/>
+        </w:rPr>
+        <w:t xml:space="preserve"> regarding subjective worker perception as a demand or resource.</w:t>
       </w:r>
     </w:p>
     <w:p>
@@ -853,7 +1208,21 @@
         <w:rPr>
           <w:rFonts w:ascii="Times New Roman" w:hAnsi="Times New Roman" w:cs="Times New Roman"/>
         </w:rPr>
-        <w:t>Of the 785 individuals who initially accessed the survey link, 112 indicated that they were not interested, had more than 200 missing responses, or had 20 or more identical consecutive sequential responses (Yentes &amp; Wilhelm, 2021). Applying a further screen regarding attention checks (there were four attention checks embedded throughout, asking respondents to indicate a specific answer) resulted in the retention of 568 respondents who constitute the current sample. Regarding tenure, 13.57% had been in their referent job less than 6 months, 19.2% between 6 months and a year, 49.12% between one and five years, 13.27% between 5 and 10 years, and 4.87% more than 10 years. Respondent ages ranged from 18 to 65 with an average of 28.18 years old (</w:t>
+        <w:t>Of the 785 individuals who initially accessed the survey link, 112 indicated that they were not interested, had more than 200 missing responses, or had 20 or more identical consecutive sequential responses (</w:t>
+      </w:r>
+      <w:proofErr w:type="spellStart"/>
+      <w:r>
+        <w:rPr>
+          <w:rFonts w:ascii="Times New Roman" w:hAnsi="Times New Roman" w:cs="Times New Roman"/>
+        </w:rPr>
+        <w:t>Yentes</w:t>
+      </w:r>
+      <w:proofErr w:type="spellEnd"/>
+      <w:r>
+        <w:rPr>
+          <w:rFonts w:ascii="Times New Roman" w:hAnsi="Times New Roman" w:cs="Times New Roman"/>
+        </w:rPr>
+        <w:t xml:space="preserve"> &amp; Wilhelm, 2021). Applying a further screen regarding attention checks (there were four attention checks embedded throughout, asking respondents to indicate a specific answer) resulted in the retention of 568 respondents who constitute the current sample. Regarding tenure, 13.57% had been in their referent job less than 6 months, 19.2% between 6 months and a year, 49.12% between one and five years, 13.27% between 5 and 10 years, and 4.87% more than 10 years. Respondent ages ranged from 18 to 65 with an average of 28.18 years old (</w:t>
       </w:r>
       <w:r>
         <w:rPr>
@@ -1269,7 +1638,35 @@
         <w:rPr>
           <w:rFonts w:ascii="Times New Roman" w:hAnsi="Times New Roman" w:cs="Times New Roman"/>
         </w:rPr>
-        <w:t xml:space="preserve"> across workers. The figures demonstrate that what is widely seen as a resource and challenge tends to be somewhat agreed upon (the range of the “lowest 8” resource standard deviations is 0.7 to 0.88 and the range of lowest 8 challenge standard deviations is 0.79 to 0.86). However, there is considerably less relative agreement regarding the degree to which job elements should be considered to be hindrances, with the 8 elements showing the </w:t>
+        <w:t xml:space="preserve"> across workers. The figures demonstrate that what is widely seen as a resource and challenge tends to be somewhat agreed upon (the range of the “lowest 8” resource standard deviations </w:t>
+      </w:r>
+      <w:proofErr w:type="gramStart"/>
+      <w:r>
+        <w:rPr>
+          <w:rFonts w:ascii="Times New Roman" w:hAnsi="Times New Roman" w:cs="Times New Roman"/>
+        </w:rPr>
+        <w:t>is</w:t>
+      </w:r>
+      <w:proofErr w:type="gramEnd"/>
+      <w:r>
+        <w:rPr>
+          <w:rFonts w:ascii="Times New Roman" w:hAnsi="Times New Roman" w:cs="Times New Roman"/>
+        </w:rPr>
+        <w:t xml:space="preserve"> 0.7 to 0.88 and the range of lowest 8 challenge standard deviations is 0.79 to 0.86). However, there is considerably less relative agreement regarding the degree to which job elements should </w:t>
+      </w:r>
+      <w:proofErr w:type="gramStart"/>
+      <w:r>
+        <w:rPr>
+          <w:rFonts w:ascii="Times New Roman" w:hAnsi="Times New Roman" w:cs="Times New Roman"/>
+        </w:rPr>
+        <w:t>be considered to be</w:t>
+      </w:r>
+      <w:proofErr w:type="gramEnd"/>
+      <w:r>
+        <w:rPr>
+          <w:rFonts w:ascii="Times New Roman" w:hAnsi="Times New Roman" w:cs="Times New Roman"/>
+        </w:rPr>
+        <w:t xml:space="preserve"> hindrances, with the 8 elements showing the </w:t>
       </w:r>
       <w:r>
         <w:rPr>
@@ -1300,19 +1697,7 @@
         <w:rPr>
           <w:rFonts w:ascii="Times New Roman" w:hAnsi="Times New Roman" w:cs="Times New Roman"/>
         </w:rPr>
-        <w:t>[</w:t>
-      </w:r>
-      <w:r>
-        <w:rPr>
-          <w:rFonts w:ascii="Times New Roman" w:hAnsi="Times New Roman" w:cs="Times New Roman"/>
-        </w:rPr>
-        <w:t>Please insert Figures 1 and 2</w:t>
-      </w:r>
-      <w:r>
-        <w:rPr>
-          <w:rFonts w:ascii="Times New Roman" w:hAnsi="Times New Roman" w:cs="Times New Roman"/>
-        </w:rPr>
-        <w:t xml:space="preserve"> near here].</w:t>
+        <w:t>[Please insert Figures 1 and 2 near here].</w:t>
       </w:r>
     </w:p>
     <w:p>
@@ -1389,11 +1774,19 @@
         </w:rPr>
         <w:t>hindrances</w:t>
       </w:r>
-      <w:r>
-        <w:rPr>
-          <w:rFonts w:ascii="Times New Roman" w:hAnsi="Times New Roman" w:cs="Times New Roman"/>
-        </w:rPr>
-        <w:t>, in particular, as being likely amenable to future probing regarding moderating conditions. A Bartlett’s test for homogeneity of variance across the challenge, hindrance, and resource ratings confirms this difference (</w:t>
+      <w:proofErr w:type="gramStart"/>
+      <w:r>
+        <w:rPr>
+          <w:rFonts w:ascii="Times New Roman" w:hAnsi="Times New Roman" w:cs="Times New Roman"/>
+        </w:rPr>
+        <w:t>, in particular, as</w:t>
+      </w:r>
+      <w:proofErr w:type="gramEnd"/>
+      <w:r>
+        <w:rPr>
+          <w:rFonts w:ascii="Times New Roman" w:hAnsi="Times New Roman" w:cs="Times New Roman"/>
+        </w:rPr>
+        <w:t xml:space="preserve"> being likely amenable to future probing regarding moderating conditions. A Bartlett’s test for homogeneity of variance across the challenge, hindrance, and resource ratings confirms this difference (</w:t>
       </w:r>
       <m:oMath>
         <m:sSubSup>
@@ -1465,19 +1858,7 @@
         <w:rPr>
           <w:rFonts w:ascii="Times New Roman" w:hAnsi="Times New Roman" w:cs="Times New Roman"/>
         </w:rPr>
-        <w:t>[</w:t>
-      </w:r>
-      <w:r>
-        <w:rPr>
-          <w:rFonts w:ascii="Times New Roman" w:hAnsi="Times New Roman" w:cs="Times New Roman"/>
-        </w:rPr>
-        <w:t>Please insert Figure 3</w:t>
-      </w:r>
-      <w:r>
-        <w:rPr>
-          <w:rFonts w:ascii="Times New Roman" w:hAnsi="Times New Roman" w:cs="Times New Roman"/>
-        </w:rPr>
-        <w:t xml:space="preserve"> near here].</w:t>
+        <w:t>[Please insert Figure 3 near here].</w:t>
       </w:r>
     </w:p>
     <w:p>
@@ -1493,13 +1874,7 @@
         <w:rPr>
           <w:rFonts w:ascii="Times New Roman" w:hAnsi="Times New Roman" w:cs="Times New Roman"/>
         </w:rPr>
-        <w:t xml:space="preserve">The second hypothesis stated that job characteristics would not be uniquely categorized as a resource or demand. </w:t>
-      </w:r>
-      <w:r>
-        <w:rPr>
-          <w:rFonts w:ascii="Times New Roman" w:hAnsi="Times New Roman" w:cs="Times New Roman"/>
-        </w:rPr>
-        <w:t xml:space="preserve">Table </w:t>
+        <w:t xml:space="preserve">The second hypothesis stated that job characteristics would not be uniquely categorized as a resource or demand. Table </w:t>
       </w:r>
       <w:r>
         <w:rPr>
@@ -1838,7 +2213,21 @@
         <w:rPr>
           <w:rFonts w:ascii="Times New Roman" w:hAnsi="Times New Roman" w:cs="Times New Roman"/>
         </w:rPr>
-        <w:t xml:space="preserve"> = .09. In summary, correlations were larger when what was being rated was the same type of characteristic. Challenge and hindrance demands demonstrated smaller relationships, but mostly negative. Challenges and resources within the same O*Net dimensions are strongly and positively related. These results provide support for H2, suggesting that there is overlap in how employees perceive job characteristics - particularly regarding what </w:t>
+        <w:t xml:space="preserve"> = .09. In summary, correlations were larger when what was being rated was the same type of characteristic. Challenge and hindrance </w:t>
+      </w:r>
+      <w:proofErr w:type="gramStart"/>
+      <w:r>
+        <w:rPr>
+          <w:rFonts w:ascii="Times New Roman" w:hAnsi="Times New Roman" w:cs="Times New Roman"/>
+        </w:rPr>
+        <w:t>demands</w:t>
+      </w:r>
+      <w:proofErr w:type="gramEnd"/>
+      <w:r>
+        <w:rPr>
+          <w:rFonts w:ascii="Times New Roman" w:hAnsi="Times New Roman" w:cs="Times New Roman"/>
+        </w:rPr>
+        <w:t xml:space="preserve"> demonstrated smaller relationships, but mostly negative. Challenges and resources within the same O*Net dimensions are strongly and positively related. These results provide support for H2, suggesting that there is overlap in how employees perceive job characteristics - particularly regarding what </w:t>
       </w:r>
       <w:r>
         <w:rPr>
@@ -1890,19 +2279,7 @@
         <w:rPr>
           <w:rFonts w:ascii="Times New Roman" w:hAnsi="Times New Roman" w:cs="Times New Roman"/>
         </w:rPr>
-        <w:t>[</w:t>
-      </w:r>
-      <w:r>
-        <w:rPr>
-          <w:rFonts w:ascii="Times New Roman" w:hAnsi="Times New Roman" w:cs="Times New Roman"/>
-        </w:rPr>
-        <w:t xml:space="preserve">Please insert </w:t>
-      </w:r>
-      <w:r>
-        <w:rPr>
-          <w:rFonts w:ascii="Times New Roman" w:hAnsi="Times New Roman" w:cs="Times New Roman"/>
-        </w:rPr>
-        <w:t>Table 1 near here].</w:t>
+        <w:t>[Please insert Table 1 near here].</w:t>
       </w:r>
     </w:p>
     <w:p>
@@ -1918,7 +2295,35 @@
         <w:rPr>
           <w:rFonts w:ascii="Times New Roman" w:hAnsi="Times New Roman" w:cs="Times New Roman"/>
         </w:rPr>
-        <w:t>In addition to the two hypotheses, two related research questions were proposed: 1) do literature-implicated resources materialize as perceived resources and 2) do literature-implicated demands materialize as perceived demands? To answer these questions, authors first categorized O*Net items into the elements listed in the JD-R literature. For example, autonomy is frequently described as a resource. An O*Net item is, “How much decision making freedom, without supervision, does your job offer?”. This O*Net item was retained within the “autonomy” category. Mean ratings of the O*Net items were then computed by element (e.g., all of the items representing autonomy) to explore whether literature-implicated resources and demands were evaluated as such.</w:t>
+        <w:t xml:space="preserve">In addition to the two hypotheses, two related research questions were proposed: 1) do literature-implicated resources materialize as perceived resources and 2) do literature-implicated demands materialize as perceived demands? To answer these questions, authors first categorized O*Net items into the elements listed in the JD-R literature. For example, autonomy is frequently described as a resource. An O*Net item is, “How much </w:t>
+      </w:r>
+      <w:proofErr w:type="gramStart"/>
+      <w:r>
+        <w:rPr>
+          <w:rFonts w:ascii="Times New Roman" w:hAnsi="Times New Roman" w:cs="Times New Roman"/>
+        </w:rPr>
+        <w:t>decision making</w:t>
+      </w:r>
+      <w:proofErr w:type="gramEnd"/>
+      <w:r>
+        <w:rPr>
+          <w:rFonts w:ascii="Times New Roman" w:hAnsi="Times New Roman" w:cs="Times New Roman"/>
+        </w:rPr>
+        <w:t xml:space="preserve"> freedom, without supervision, does your job offer?”. This O*Net item was retained within the “autonomy” category. Mean ratings of the O*Net items were then computed by element (e.g., </w:t>
+      </w:r>
+      <w:proofErr w:type="gramStart"/>
+      <w:r>
+        <w:rPr>
+          <w:rFonts w:ascii="Times New Roman" w:hAnsi="Times New Roman" w:cs="Times New Roman"/>
+        </w:rPr>
+        <w:t>all of</w:t>
+      </w:r>
+      <w:proofErr w:type="gramEnd"/>
+      <w:r>
+        <w:rPr>
+          <w:rFonts w:ascii="Times New Roman" w:hAnsi="Times New Roman" w:cs="Times New Roman"/>
+        </w:rPr>
+        <w:t xml:space="preserve"> the items representing autonomy) to explore whether literature-implicated resources and demands were evaluated as such.</w:t>
       </w:r>
     </w:p>
     <w:p>
@@ -1951,19 +2356,7 @@
         <w:rPr>
           <w:rFonts w:ascii="Times New Roman" w:hAnsi="Times New Roman" w:cs="Times New Roman"/>
         </w:rPr>
-        <w:t>[</w:t>
-      </w:r>
-      <w:r>
-        <w:rPr>
-          <w:rFonts w:ascii="Times New Roman" w:hAnsi="Times New Roman" w:cs="Times New Roman"/>
-        </w:rPr>
-        <w:t xml:space="preserve">Please insert Figure 4 </w:t>
-      </w:r>
-      <w:r>
-        <w:rPr>
-          <w:rFonts w:ascii="Times New Roman" w:hAnsi="Times New Roman" w:cs="Times New Roman"/>
-        </w:rPr>
-        <w:t>near here].</w:t>
+        <w:t>[Please insert Figure 4 near here].</w:t>
       </w:r>
     </w:p>
     <w:p>
@@ -1978,7 +2371,21 @@
         <w:rPr>
           <w:rFonts w:ascii="Times New Roman" w:hAnsi="Times New Roman" w:cs="Times New Roman"/>
         </w:rPr>
-        <w:t xml:space="preserve">First exploring the right side of Figure 4, there is a pattern of the highest level ratings being those of literature-derived resources (e.g., job control). As described above, the left side of Figure 4 shows literature-derived demand categories (e.g., work pressure). However, in contrast, we do not see a clear demarcation of resource and challenge, as would be expected if the job characteristics evidenced consistency (the literature-driven consistency would manifest as “high” gray and black bars and “low” white bars). In alignment with what we observed regarding </w:t>
+        <w:t xml:space="preserve">First exploring the right side of Figure 4, there is a pattern of the </w:t>
+      </w:r>
+      <w:proofErr w:type="gramStart"/>
+      <w:r>
+        <w:rPr>
+          <w:rFonts w:ascii="Times New Roman" w:hAnsi="Times New Roman" w:cs="Times New Roman"/>
+        </w:rPr>
+        <w:t>highest level</w:t>
+      </w:r>
+      <w:proofErr w:type="gramEnd"/>
+      <w:r>
+        <w:rPr>
+          <w:rFonts w:ascii="Times New Roman" w:hAnsi="Times New Roman" w:cs="Times New Roman"/>
+        </w:rPr>
+        <w:t xml:space="preserve"> ratings being those of literature-derived resources (e.g., job control). As described above, the left side of Figure 4 shows literature-derived demand categories (e.g., work pressure). However, in contrast, we do not see a clear demarcation of resource and challenge, as would be expected if the job characteristics evidenced consistency (the literature-driven consistency would manifest as “high” gray and black bars and “low” white bars). In alignment with what we observed regarding </w:t>
       </w:r>
       <w:r>
         <w:rPr>
@@ -2977,7 +3384,21 @@
         <w:rPr>
           <w:rFonts w:ascii="Times New Roman" w:hAnsi="Times New Roman" w:cs="Times New Roman"/>
         </w:rPr>
-        <w:t xml:space="preserve"> = 0.559). In all cases, statistical significance was less then .001. However, the findings revealed that what the literature implicates as a demand was actually evaluated as a </w:t>
+        <w:t xml:space="preserve"> = 0.559). In all cases, statistical significance was less then .001. However, the findings revealed that what the literature implicates as a demand was </w:t>
+      </w:r>
+      <w:proofErr w:type="gramStart"/>
+      <w:r>
+        <w:rPr>
+          <w:rFonts w:ascii="Times New Roman" w:hAnsi="Times New Roman" w:cs="Times New Roman"/>
+        </w:rPr>
+        <w:t>actually evaluated</w:t>
+      </w:r>
+      <w:proofErr w:type="gramEnd"/>
+      <w:r>
+        <w:rPr>
+          <w:rFonts w:ascii="Times New Roman" w:hAnsi="Times New Roman" w:cs="Times New Roman"/>
+        </w:rPr>
+        <w:t xml:space="preserve"> as a </w:t>
       </w:r>
       <w:r>
         <w:rPr>
@@ -2998,7 +3419,21 @@
           <w:rFonts w:ascii="Times New Roman" w:hAnsi="Times New Roman" w:cs="Times New Roman"/>
         </w:rPr>
         <w:lastRenderedPageBreak/>
-        <w:t>characteristic is viewed as a challenge or hindrance. See the pattern of white resource bars on the left hand side of Figure 4. In other words, demands are viewed as resources. In sum, these results provide some support for RQ 1 and 2.</w:t>
+        <w:t xml:space="preserve">characteristic is viewed as a challenge or hindrance. See the pattern of white resource bars on the </w:t>
+      </w:r>
+      <w:proofErr w:type="gramStart"/>
+      <w:r>
+        <w:rPr>
+          <w:rFonts w:ascii="Times New Roman" w:hAnsi="Times New Roman" w:cs="Times New Roman"/>
+        </w:rPr>
+        <w:t>left hand</w:t>
+      </w:r>
+      <w:proofErr w:type="gramEnd"/>
+      <w:r>
+        <w:rPr>
+          <w:rFonts w:ascii="Times New Roman" w:hAnsi="Times New Roman" w:cs="Times New Roman"/>
+        </w:rPr>
+        <w:t xml:space="preserve"> side of Figure 4. In other words, demands are viewed as resources. In sum, these results provide some support for RQ 1 and 2.</w:t>
       </w:r>
     </w:p>
     <w:p>
@@ -3038,7 +3473,21 @@
         <w:rPr>
           <w:rFonts w:ascii="Times New Roman" w:hAnsi="Times New Roman" w:cs="Times New Roman"/>
         </w:rPr>
-        <w:t>The major aim and contribution of this paper was to examine whether there was variability in subjective ratings of job characteristics with respect to how much they serve as resources and demands (both challenge and hindrance), and also whether or not there is a match between the literature-implicated resources/demands and subjective ratings of these characteristics using the comprehensive taxonomy provided by O*Net. The findings broadly revealed that there was relatively more consistency in ratings of resource and challenge characteristics, and far more variability in job characteristics rated as hindrance stressors. This finding lends additional evidence to Horan et al. (2020)’s conclusion that “…stressors are only challenge or hindrance stressors to the extent that they are perceived as such by employees” (p. 3). Lastly, we also found support for the hypothesis that job characteristics are not uniquely categorized as a resource or demand, but rather, some job characteristics are rated highly as both a resource and a demand (H2). Specifically, we consistently observed a pattern of job characteristics seen as challenging also being cited as a resource.</w:t>
+        <w:t xml:space="preserve">The major aim and contribution of this paper was to examine whether there was variability in subjective ratings of job characteristics with respect to how much they serve as resources and demands (both challenge and hindrance), </w:t>
+      </w:r>
+      <w:proofErr w:type="gramStart"/>
+      <w:r>
+        <w:rPr>
+          <w:rFonts w:ascii="Times New Roman" w:hAnsi="Times New Roman" w:cs="Times New Roman"/>
+        </w:rPr>
+        <w:t>and also</w:t>
+      </w:r>
+      <w:proofErr w:type="gramEnd"/>
+      <w:r>
+        <w:rPr>
+          <w:rFonts w:ascii="Times New Roman" w:hAnsi="Times New Roman" w:cs="Times New Roman"/>
+        </w:rPr>
+        <w:t xml:space="preserve"> whether or not there is a match between the literature-implicated resources/demands and subjective ratings of these characteristics using the comprehensive taxonomy provided by O*Net. The findings broadly revealed that there was relatively more consistency in ratings of resource and challenge characteristics, and far more variability in job characteristics rated as hindrance stressors. This finding lends additional evidence to Horan et al. (2020)’s conclusion that “…stressors are only challenge or hindrance stressors to the extent that they are perceived as such by employees” (p. 3). Lastly, we also found support for the hypothesis that job characteristics are not uniquely categorized as a resource or demand, but rather, some job characteristics are rated highly as both a resource and a demand (H2). Specifically, we consistently observed a pattern of job characteristics seen as challenging also being cited as a resource.</w:t>
       </w:r>
     </w:p>
     <w:p>
@@ -3099,7 +3548,49 @@
         <w:rPr>
           <w:rFonts w:ascii="Times New Roman" w:hAnsi="Times New Roman" w:cs="Times New Roman"/>
         </w:rPr>
-        <w:t>Differences in outcomes depending on whether or not an employee perceives a job characteristic to be a challenge or hindrance has practical implications. Our results suggest that what is generally seen as a resource and challenge tends to be agreed upon moreso that what is seen a hindrance. In fact, hindrance demands are rated more variably and thus, it may be important to have conversations about job characteristics and expectations at multiple time points after hire. For example, having open conversations with employees regarding their subjective perceptions of characteristics that may be unique in limiting their performance or comfort. Such conversations could happen during an annual performance review or more informally. In addition, J. A. LePine et al. (2005) and Podsakoff et al. (2007) encourage organizations to incorporate strain-reducing activities like training and support to offset the negative effects of challenging job demands, which may be associated with increased performance in the short term, but strain when prolonged. The current results suggest that these activities and training sessions would ideally be personalized.</w:t>
+        <w:t xml:space="preserve">Differences in outcomes depending on </w:t>
+      </w:r>
+      <w:proofErr w:type="gramStart"/>
+      <w:r>
+        <w:rPr>
+          <w:rFonts w:ascii="Times New Roman" w:hAnsi="Times New Roman" w:cs="Times New Roman"/>
+        </w:rPr>
+        <w:t>whether or not</w:t>
+      </w:r>
+      <w:proofErr w:type="gramEnd"/>
+      <w:r>
+        <w:rPr>
+          <w:rFonts w:ascii="Times New Roman" w:hAnsi="Times New Roman" w:cs="Times New Roman"/>
+        </w:rPr>
+        <w:t xml:space="preserve"> an employee perceives a job characteristic to be a challenge or hindrance has practical implications. Our results suggest that what is generally seen as a resource and challenge tends to be agreed upon </w:t>
+      </w:r>
+      <w:proofErr w:type="spellStart"/>
+      <w:r>
+        <w:rPr>
+          <w:rFonts w:ascii="Times New Roman" w:hAnsi="Times New Roman" w:cs="Times New Roman"/>
+        </w:rPr>
+        <w:t>moreso</w:t>
+      </w:r>
+      <w:proofErr w:type="spellEnd"/>
+      <w:r>
+        <w:rPr>
+          <w:rFonts w:ascii="Times New Roman" w:hAnsi="Times New Roman" w:cs="Times New Roman"/>
+        </w:rPr>
+        <w:t xml:space="preserve"> that what is seen a hindrance. In fact, hindrance demands are rated more variably and thus, it may be important to have conversations about job characteristics and expectations at multiple time points after hire. For example, having open conversations with employees regarding their subjective perceptions of characteristics that may be unique in limiting their performance or comfort. Such conversations could happen during an annual performance review or more informally. In addition, J. A. </w:t>
+      </w:r>
+      <w:proofErr w:type="spellStart"/>
+      <w:r>
+        <w:rPr>
+          <w:rFonts w:ascii="Times New Roman" w:hAnsi="Times New Roman" w:cs="Times New Roman"/>
+        </w:rPr>
+        <w:t>LePine</w:t>
+      </w:r>
+      <w:proofErr w:type="spellEnd"/>
+      <w:r>
+        <w:rPr>
+          <w:rFonts w:ascii="Times New Roman" w:hAnsi="Times New Roman" w:cs="Times New Roman"/>
+        </w:rPr>
+        <w:t xml:space="preserve"> et al. (2005) and Podsakoff et al. (2007) encourage organizations to incorporate strain-reducing activities like training and support to offset the negative effects of challenging job demands, which may be associated with increased performance in the short term, but strain when prolonged. The current results suggest that these activities and training sessions would ideally be personalized.</w:t>
       </w:r>
     </w:p>
     <w:p>
@@ -3139,7 +3630,21 @@
         <w:rPr>
           <w:rFonts w:ascii="Times New Roman" w:hAnsi="Times New Roman" w:cs="Times New Roman"/>
         </w:rPr>
-        <w:t xml:space="preserve">As with all individual studies, this project was limited in scope, and as such, there are a number of avenues for future study worth exploring. First, although we aggregated to both literature-derived as well as O*Net groupings, </w:t>
+        <w:t xml:space="preserve">As with all individual studies, this project was limited in scope, and as such, there are </w:t>
+      </w:r>
+      <w:proofErr w:type="gramStart"/>
+      <w:r>
+        <w:rPr>
+          <w:rFonts w:ascii="Times New Roman" w:hAnsi="Times New Roman" w:cs="Times New Roman"/>
+        </w:rPr>
+        <w:t>a number of</w:t>
+      </w:r>
+      <w:proofErr w:type="gramEnd"/>
+      <w:r>
+        <w:rPr>
+          <w:rFonts w:ascii="Times New Roman" w:hAnsi="Times New Roman" w:cs="Times New Roman"/>
+        </w:rPr>
+        <w:t xml:space="preserve"> avenues for future study worth exploring. First, although we aggregated to both literature-derived as well as O*Net groupings, </w:t>
       </w:r>
       <w:r>
         <w:rPr>
@@ -3504,7 +4009,21 @@
         <w:rPr>
           <w:rFonts w:ascii="Times New Roman" w:hAnsi="Times New Roman" w:cs="Times New Roman"/>
         </w:rPr>
-        <w:t xml:space="preserve">Cavanaugh, M. A., Boswell, W. R., Roehling, M. V., &amp; Boudreau, J. W. (2000). An empirical examination of self-reported work stress among US managers. </w:t>
+        <w:t xml:space="preserve">Cavanaugh, M. A., Boswell, W. R., </w:t>
+      </w:r>
+      <w:proofErr w:type="spellStart"/>
+      <w:r>
+        <w:rPr>
+          <w:rFonts w:ascii="Times New Roman" w:hAnsi="Times New Roman" w:cs="Times New Roman"/>
+        </w:rPr>
+        <w:t>Roehling</w:t>
+      </w:r>
+      <w:proofErr w:type="spellEnd"/>
+      <w:r>
+        <w:rPr>
+          <w:rFonts w:ascii="Times New Roman" w:hAnsi="Times New Roman" w:cs="Times New Roman"/>
+        </w:rPr>
+        <w:t xml:space="preserve">, M. V., &amp; Boudreau, J. W. (2000). An empirical examination of self-reported work stress among US managers. </w:t>
       </w:r>
       <w:r>
         <w:rPr>
@@ -3596,7 +4115,21 @@
         <w:rPr>
           <w:rFonts w:ascii="Times New Roman" w:hAnsi="Times New Roman" w:cs="Times New Roman"/>
         </w:rPr>
-        <w:t xml:space="preserve">Crawford, E. R., LePine, J. A., &amp; Rich, B. L. (2010). Linking job demands and resources to employee engagement and burnout: A theoretical extension and meta-analytic test. </w:t>
+        <w:t xml:space="preserve">Crawford, E. R., </w:t>
+      </w:r>
+      <w:proofErr w:type="spellStart"/>
+      <w:r>
+        <w:rPr>
+          <w:rFonts w:ascii="Times New Roman" w:hAnsi="Times New Roman" w:cs="Times New Roman"/>
+        </w:rPr>
+        <w:t>LePine</w:t>
+      </w:r>
+      <w:proofErr w:type="spellEnd"/>
+      <w:r>
+        <w:rPr>
+          <w:rFonts w:ascii="Times New Roman" w:hAnsi="Times New Roman" w:cs="Times New Roman"/>
+        </w:rPr>
+        <w:t xml:space="preserve">, J. A., &amp; Rich, B. L. (2010). Linking job demands and resources to employee engagement and burnout: A theoretical extension and meta-analytic test. </w:t>
       </w:r>
       <w:r>
         <w:rPr>
@@ -3684,11 +4217,19 @@
       </w:pPr>
       <w:bookmarkStart w:id="22" w:name="ref-gerich2017relevance"/>
       <w:bookmarkEnd w:id="21"/>
-      <w:r>
-        <w:rPr>
-          <w:rFonts w:ascii="Times New Roman" w:hAnsi="Times New Roman" w:cs="Times New Roman"/>
-        </w:rPr>
-        <w:t xml:space="preserve">Gerich, J. (2017). The relevance of challenge and hindrance appraisals of working conditions for employees’ health. </w:t>
+      <w:proofErr w:type="spellStart"/>
+      <w:r>
+        <w:rPr>
+          <w:rFonts w:ascii="Times New Roman" w:hAnsi="Times New Roman" w:cs="Times New Roman"/>
+        </w:rPr>
+        <w:t>Gerich</w:t>
+      </w:r>
+      <w:proofErr w:type="spellEnd"/>
+      <w:r>
+        <w:rPr>
+          <w:rFonts w:ascii="Times New Roman" w:hAnsi="Times New Roman" w:cs="Times New Roman"/>
+        </w:rPr>
+        <w:t xml:space="preserve">, J. (2017). The relevance of challenge and hindrance appraisals of working conditions for employees’ health. </w:t>
       </w:r>
       <w:r>
         <w:rPr>
@@ -3735,7 +4276,35 @@
           <w:rFonts w:ascii="Times New Roman" w:hAnsi="Times New Roman" w:cs="Times New Roman"/>
         </w:rPr>
         <w:lastRenderedPageBreak/>
-        <w:t xml:space="preserve">Horan, K. A., Nakahara, W. H., DiStaso, M. J., &amp; Jex, S. M. (2020). A review of the challenge-hindrance stress model: Recent advances, expanded paradigms, and recommendations for future research. </w:t>
+        <w:t xml:space="preserve">Horan, K. A., Nakahara, W. H., </w:t>
+      </w:r>
+      <w:proofErr w:type="spellStart"/>
+      <w:r>
+        <w:rPr>
+          <w:rFonts w:ascii="Times New Roman" w:hAnsi="Times New Roman" w:cs="Times New Roman"/>
+        </w:rPr>
+        <w:t>DiStaso</w:t>
+      </w:r>
+      <w:proofErr w:type="spellEnd"/>
+      <w:r>
+        <w:rPr>
+          <w:rFonts w:ascii="Times New Roman" w:hAnsi="Times New Roman" w:cs="Times New Roman"/>
+        </w:rPr>
+        <w:t xml:space="preserve">, M. J., &amp; </w:t>
+      </w:r>
+      <w:proofErr w:type="spellStart"/>
+      <w:r>
+        <w:rPr>
+          <w:rFonts w:ascii="Times New Roman" w:hAnsi="Times New Roman" w:cs="Times New Roman"/>
+        </w:rPr>
+        <w:t>Jex</w:t>
+      </w:r>
+      <w:proofErr w:type="spellEnd"/>
+      <w:r>
+        <w:rPr>
+          <w:rFonts w:ascii="Times New Roman" w:hAnsi="Times New Roman" w:cs="Times New Roman"/>
+        </w:rPr>
+        <w:t xml:space="preserve">, S. M. (2020). A review of the challenge-hindrance stress model: Recent advances, expanded paradigms, and recommendations for future research. </w:t>
       </w:r>
       <w:r>
         <w:rPr>
@@ -3781,7 +4350,21 @@
         <w:rPr>
           <w:rFonts w:ascii="Times New Roman" w:hAnsi="Times New Roman" w:cs="Times New Roman"/>
         </w:rPr>
-        <w:t xml:space="preserve">Kim, M., &amp; Beehr, T. A. (2020). Thriving on demand: Challenging work results in employee flourishing through appraisals and resources. </w:t>
+        <w:t xml:space="preserve">Kim, M., &amp; </w:t>
+      </w:r>
+      <w:proofErr w:type="spellStart"/>
+      <w:r>
+        <w:rPr>
+          <w:rFonts w:ascii="Times New Roman" w:hAnsi="Times New Roman" w:cs="Times New Roman"/>
+        </w:rPr>
+        <w:t>Beehr</w:t>
+      </w:r>
+      <w:proofErr w:type="spellEnd"/>
+      <w:r>
+        <w:rPr>
+          <w:rFonts w:ascii="Times New Roman" w:hAnsi="Times New Roman" w:cs="Times New Roman"/>
+        </w:rPr>
+        <w:t xml:space="preserve">, T. A. (2020). Thriving on demand: Challenging work results in employee flourishing through appraisals and resources. </w:t>
       </w:r>
       <w:r>
         <w:rPr>
@@ -3855,11 +4438,33 @@
       </w:pPr>
       <w:bookmarkStart w:id="26" w:name="ref-lepine2005meta"/>
       <w:bookmarkEnd w:id="25"/>
-      <w:r>
-        <w:rPr>
-          <w:rFonts w:ascii="Times New Roman" w:hAnsi="Times New Roman" w:cs="Times New Roman"/>
-        </w:rPr>
-        <w:t xml:space="preserve">LePine, J. A., Podsakoff, N. P., &amp; LePine, M. A. (2005). A meta-analytic test of the challenge stressor–hindrance stressor framework: An explanation for inconsistent relationships among stressors and performance. </w:t>
+      <w:proofErr w:type="spellStart"/>
+      <w:r>
+        <w:rPr>
+          <w:rFonts w:ascii="Times New Roman" w:hAnsi="Times New Roman" w:cs="Times New Roman"/>
+        </w:rPr>
+        <w:t>LePine</w:t>
+      </w:r>
+      <w:proofErr w:type="spellEnd"/>
+      <w:r>
+        <w:rPr>
+          <w:rFonts w:ascii="Times New Roman" w:hAnsi="Times New Roman" w:cs="Times New Roman"/>
+        </w:rPr>
+        <w:t xml:space="preserve">, J. A., Podsakoff, N. P., &amp; </w:t>
+      </w:r>
+      <w:proofErr w:type="spellStart"/>
+      <w:r>
+        <w:rPr>
+          <w:rFonts w:ascii="Times New Roman" w:hAnsi="Times New Roman" w:cs="Times New Roman"/>
+        </w:rPr>
+        <w:t>LePine</w:t>
+      </w:r>
+      <w:proofErr w:type="spellEnd"/>
+      <w:r>
+        <w:rPr>
+          <w:rFonts w:ascii="Times New Roman" w:hAnsi="Times New Roman" w:cs="Times New Roman"/>
+        </w:rPr>
+        <w:t xml:space="preserve">, M. A. (2005). A meta-analytic test of the challenge stressor–hindrance stressor framework: An explanation for inconsistent relationships among stressors and performance. </w:t>
       </w:r>
       <w:r>
         <w:rPr>
@@ -3901,11 +4506,19 @@
       </w:pPr>
       <w:bookmarkStart w:id="27" w:name="ref-lepine2022challenge"/>
       <w:bookmarkEnd w:id="26"/>
-      <w:r>
-        <w:rPr>
-          <w:rFonts w:ascii="Times New Roman" w:hAnsi="Times New Roman" w:cs="Times New Roman"/>
-        </w:rPr>
-        <w:t xml:space="preserve">LePine, M. A. (2022). The challenge-hindrance stressor framework: An integrative conceptual review and path forward. </w:t>
+      <w:proofErr w:type="spellStart"/>
+      <w:r>
+        <w:rPr>
+          <w:rFonts w:ascii="Times New Roman" w:hAnsi="Times New Roman" w:cs="Times New Roman"/>
+        </w:rPr>
+        <w:t>LePine</w:t>
+      </w:r>
+      <w:proofErr w:type="spellEnd"/>
+      <w:r>
+        <w:rPr>
+          <w:rFonts w:ascii="Times New Roman" w:hAnsi="Times New Roman" w:cs="Times New Roman"/>
+        </w:rPr>
+        <w:t xml:space="preserve">, M. A. (2022). The challenge-hindrance stressor framework: An integrative conceptual review and path forward. </w:t>
       </w:r>
       <w:r>
         <w:rPr>
@@ -3951,7 +4564,35 @@
         <w:rPr>
           <w:rFonts w:ascii="Times New Roman" w:hAnsi="Times New Roman" w:cs="Times New Roman"/>
         </w:rPr>
-        <w:t xml:space="preserve">Peterson, N. G., Mumford, M. D., Borman, W. C., Jeanneret, P. R., Fleishman, E. A., Levin, K. Y., Campion, M. A., Mayfield, M. S., Morgeson, F. P., Pearlman, K., et al. (2001). Understanding work using the occupational information network (o* NET): Implications for practice and research. </w:t>
+        <w:t xml:space="preserve">Peterson, N. G., Mumford, M. D., Borman, W. C., </w:t>
+      </w:r>
+      <w:proofErr w:type="spellStart"/>
+      <w:r>
+        <w:rPr>
+          <w:rFonts w:ascii="Times New Roman" w:hAnsi="Times New Roman" w:cs="Times New Roman"/>
+        </w:rPr>
+        <w:t>Jeanneret</w:t>
+      </w:r>
+      <w:proofErr w:type="spellEnd"/>
+      <w:r>
+        <w:rPr>
+          <w:rFonts w:ascii="Times New Roman" w:hAnsi="Times New Roman" w:cs="Times New Roman"/>
+        </w:rPr>
+        <w:t xml:space="preserve">, P. R., Fleishman, E. A., Levin, K. Y., Campion, M. A., Mayfield, M. S., </w:t>
+      </w:r>
+      <w:proofErr w:type="spellStart"/>
+      <w:r>
+        <w:rPr>
+          <w:rFonts w:ascii="Times New Roman" w:hAnsi="Times New Roman" w:cs="Times New Roman"/>
+        </w:rPr>
+        <w:t>Morgeson</w:t>
+      </w:r>
+      <w:proofErr w:type="spellEnd"/>
+      <w:r>
+        <w:rPr>
+          <w:rFonts w:ascii="Times New Roman" w:hAnsi="Times New Roman" w:cs="Times New Roman"/>
+        </w:rPr>
+        <w:t xml:space="preserve">, F. P., Pearlman, K., et al. (2001). Understanding work using the occupational information network (o* NET): Implications for practice and research. </w:t>
       </w:r>
       <w:r>
         <w:rPr>
@@ -3997,7 +4638,35 @@
         <w:rPr>
           <w:rFonts w:ascii="Times New Roman" w:hAnsi="Times New Roman" w:cs="Times New Roman"/>
         </w:rPr>
-        <w:t xml:space="preserve">Podsakoff, N. P., LePine, J. A., &amp; LePine, M. A. (2007). Differential challenge stressor-hindrance stressor relationships with job attitudes, turnover intentions, turnover, and withdrawal behavior: A meta-analysis. </w:t>
+        <w:t xml:space="preserve">Podsakoff, N. P., </w:t>
+      </w:r>
+      <w:proofErr w:type="spellStart"/>
+      <w:r>
+        <w:rPr>
+          <w:rFonts w:ascii="Times New Roman" w:hAnsi="Times New Roman" w:cs="Times New Roman"/>
+        </w:rPr>
+        <w:t>LePine</w:t>
+      </w:r>
+      <w:proofErr w:type="spellEnd"/>
+      <w:r>
+        <w:rPr>
+          <w:rFonts w:ascii="Times New Roman" w:hAnsi="Times New Roman" w:cs="Times New Roman"/>
+        </w:rPr>
+        <w:t xml:space="preserve">, J. A., &amp; </w:t>
+      </w:r>
+      <w:proofErr w:type="spellStart"/>
+      <w:r>
+        <w:rPr>
+          <w:rFonts w:ascii="Times New Roman" w:hAnsi="Times New Roman" w:cs="Times New Roman"/>
+        </w:rPr>
+        <w:t>LePine</w:t>
+      </w:r>
+      <w:proofErr w:type="spellEnd"/>
+      <w:r>
+        <w:rPr>
+          <w:rFonts w:ascii="Times New Roman" w:hAnsi="Times New Roman" w:cs="Times New Roman"/>
+        </w:rPr>
+        <w:t xml:space="preserve">, M. A. (2007). Differential challenge stressor-hindrance stressor relationships with job attitudes, turnover intentions, turnover, and withdrawal behavior: A meta-analysis. </w:t>
       </w:r>
       <w:r>
         <w:rPr>
@@ -4039,11 +4708,19 @@
       </w:pPr>
       <w:bookmarkStart w:id="30" w:name="ref-rodell2009can"/>
       <w:bookmarkEnd w:id="29"/>
-      <w:r>
-        <w:rPr>
-          <w:rFonts w:ascii="Times New Roman" w:hAnsi="Times New Roman" w:cs="Times New Roman"/>
-        </w:rPr>
-        <w:t xml:space="preserve">Rodell, J. B., &amp; Judge, T. A. (2009). Can “good” stressors spark “bad” behaviors? The mediating role of emotions in links of challenge and hindrance stressors with citizenship and counterproductive behaviors. </w:t>
+      <w:proofErr w:type="spellStart"/>
+      <w:r>
+        <w:rPr>
+          <w:rFonts w:ascii="Times New Roman" w:hAnsi="Times New Roman" w:cs="Times New Roman"/>
+        </w:rPr>
+        <w:t>Rodell</w:t>
+      </w:r>
+      <w:proofErr w:type="spellEnd"/>
+      <w:r>
+        <w:rPr>
+          <w:rFonts w:ascii="Times New Roman" w:hAnsi="Times New Roman" w:cs="Times New Roman"/>
+        </w:rPr>
+        <w:t xml:space="preserve">, J. B., &amp; Judge, T. A. (2009). Can “good” stressors spark “bad” behaviors? The mediating role of emotions in links of challenge and hindrance stressors with citizenship and counterproductive behaviors. </w:t>
       </w:r>
       <w:r>
         <w:rPr>
@@ -4090,7 +4767,21 @@
           <w:rFonts w:ascii="Times New Roman" w:hAnsi="Times New Roman" w:cs="Times New Roman"/>
         </w:rPr>
         <w:lastRenderedPageBreak/>
-        <w:t xml:space="preserve">Rosen, C. C., Dimotakis, N., Cole, M. S., Taylor, S. G., Simon, L. S., Smith, T. A., &amp; Reina, C. S. (2020). When challenges hinder: An investigation of when and how challenge stressors impact employee outcomes. </w:t>
+        <w:t xml:space="preserve">Rosen, C. C., </w:t>
+      </w:r>
+      <w:proofErr w:type="spellStart"/>
+      <w:r>
+        <w:rPr>
+          <w:rFonts w:ascii="Times New Roman" w:hAnsi="Times New Roman" w:cs="Times New Roman"/>
+        </w:rPr>
+        <w:t>Dimotakis</w:t>
+      </w:r>
+      <w:proofErr w:type="spellEnd"/>
+      <w:r>
+        <w:rPr>
+          <w:rFonts w:ascii="Times New Roman" w:hAnsi="Times New Roman" w:cs="Times New Roman"/>
+        </w:rPr>
+        <w:t xml:space="preserve">, N., Cole, M. S., Taylor, S. G., Simon, L. S., Smith, T. A., &amp; Reina, C. S. (2020). When challenges hinder: An investigation of when and how challenge stressors impact employee outcomes. </w:t>
       </w:r>
       <w:r>
         <w:rPr>
@@ -4136,7 +4827,21 @@
         <w:rPr>
           <w:rFonts w:ascii="Times New Roman" w:hAnsi="Times New Roman" w:cs="Times New Roman"/>
         </w:rPr>
-        <w:t xml:space="preserve">Searle, B. J., &amp; Auton, J. C. (2015). The merits of measuring challenge and hindrance appraisals. </w:t>
+        <w:t xml:space="preserve">Searle, B. J., &amp; </w:t>
+      </w:r>
+      <w:proofErr w:type="spellStart"/>
+      <w:r>
+        <w:rPr>
+          <w:rFonts w:ascii="Times New Roman" w:hAnsi="Times New Roman" w:cs="Times New Roman"/>
+        </w:rPr>
+        <w:t>Auton</w:t>
+      </w:r>
+      <w:proofErr w:type="spellEnd"/>
+      <w:r>
+        <w:rPr>
+          <w:rFonts w:ascii="Times New Roman" w:hAnsi="Times New Roman" w:cs="Times New Roman"/>
+        </w:rPr>
+        <w:t xml:space="preserve">, J. C. (2015). The merits of measuring challenge and hindrance appraisals. </w:t>
       </w:r>
       <w:r>
         <w:rPr>
@@ -4228,7 +4933,21 @@
         <w:rPr>
           <w:rFonts w:ascii="Times New Roman" w:hAnsi="Times New Roman" w:cs="Times New Roman"/>
         </w:rPr>
-        <w:t xml:space="preserve">Webster, J. R., Beehr, T. A., &amp; Christiansen, N. D. (2010). Toward a better understanding of the effects of hindrance and challenge stressors on work behavior. </w:t>
+        <w:t xml:space="preserve">Webster, J. R., </w:t>
+      </w:r>
+      <w:proofErr w:type="spellStart"/>
+      <w:r>
+        <w:rPr>
+          <w:rFonts w:ascii="Times New Roman" w:hAnsi="Times New Roman" w:cs="Times New Roman"/>
+        </w:rPr>
+        <w:t>Beehr</w:t>
+      </w:r>
+      <w:proofErr w:type="spellEnd"/>
+      <w:r>
+        <w:rPr>
+          <w:rFonts w:ascii="Times New Roman" w:hAnsi="Times New Roman" w:cs="Times New Roman"/>
+        </w:rPr>
+        <w:t xml:space="preserve">, T. A., &amp; Christiansen, N. D. (2010). Toward a better understanding of the effects of hindrance and challenge stressors on work behavior. </w:t>
       </w:r>
       <w:r>
         <w:rPr>
@@ -4274,7 +4993,21 @@
         <w:rPr>
           <w:rFonts w:ascii="Times New Roman" w:hAnsi="Times New Roman" w:cs="Times New Roman"/>
         </w:rPr>
-        <w:t xml:space="preserve">Webster, J. R., Beehr, T. A., &amp; Love, K. (2011). Extending the challenge-hindrance model of occupational stress: The role of appraisal. </w:t>
+        <w:t xml:space="preserve">Webster, J. R., </w:t>
+      </w:r>
+      <w:proofErr w:type="spellStart"/>
+      <w:r>
+        <w:rPr>
+          <w:rFonts w:ascii="Times New Roman" w:hAnsi="Times New Roman" w:cs="Times New Roman"/>
+        </w:rPr>
+        <w:t>Beehr</w:t>
+      </w:r>
+      <w:proofErr w:type="spellEnd"/>
+      <w:r>
+        <w:rPr>
+          <w:rFonts w:ascii="Times New Roman" w:hAnsi="Times New Roman" w:cs="Times New Roman"/>
+        </w:rPr>
+        <w:t xml:space="preserve">, T. A., &amp; Love, K. (2011). Extending the challenge-hindrance model of occupational stress: The role of appraisal. </w:t>
       </w:r>
       <w:r>
         <w:rPr>
@@ -4316,11 +5049,19 @@
       </w:pPr>
       <w:bookmarkStart w:id="36" w:name="ref-R-careless"/>
       <w:bookmarkEnd w:id="35"/>
-      <w:r>
-        <w:rPr>
-          <w:rFonts w:ascii="Times New Roman" w:hAnsi="Times New Roman" w:cs="Times New Roman"/>
-        </w:rPr>
-        <w:t xml:space="preserve">Yentes, R. D., &amp; Wilhelm, F. (2021). </w:t>
+      <w:proofErr w:type="spellStart"/>
+      <w:r>
+        <w:rPr>
+          <w:rFonts w:ascii="Times New Roman" w:hAnsi="Times New Roman" w:cs="Times New Roman"/>
+        </w:rPr>
+        <w:t>Yentes</w:t>
+      </w:r>
+      <w:proofErr w:type="spellEnd"/>
+      <w:r>
+        <w:rPr>
+          <w:rFonts w:ascii="Times New Roman" w:hAnsi="Times New Roman" w:cs="Times New Roman"/>
+        </w:rPr>
+        <w:t xml:space="preserve">, R. D., &amp; Wilhelm, F. (2021). </w:t>
       </w:r>
       <w:r>
         <w:rPr>
@@ -4539,6 +5280,7 @@
         </w:rPr>
         <w:t xml:space="preserve"> most </w:t>
       </w:r>
+      <w:proofErr w:type="spellStart"/>
       <w:r>
         <w:rPr>
           <w:rFonts w:ascii="Times New Roman" w:hAnsi="Times New Roman" w:cs="Times New Roman"/>
@@ -4550,7 +5292,14 @@
         <w:rPr>
           <w:rFonts w:ascii="Times New Roman" w:hAnsi="Times New Roman" w:cs="Times New Roman"/>
         </w:rPr>
-        <w:t>similarly (largest standard deviations).</w:t>
+        <w:t>similarly</w:t>
+      </w:r>
+      <w:proofErr w:type="spellEnd"/>
+      <w:r>
+        <w:rPr>
+          <w:rFonts w:ascii="Times New Roman" w:hAnsi="Times New Roman" w:cs="Times New Roman"/>
+        </w:rPr>
+        <w:t xml:space="preserve"> (largest standard deviations).</w:t>
       </w:r>
     </w:p>
     <w:p>
@@ -4651,13 +5400,7 @@
         <w:rPr>
           <w:rFonts w:ascii="Times New Roman" w:hAnsi="Times New Roman" w:cs="Times New Roman"/>
         </w:rPr>
-        <w:t>Frequency distribution of standard deviations across characteristics deemed resources, challenges, and demands</w:t>
-      </w:r>
-      <w:r>
-        <w:rPr>
-          <w:rFonts w:ascii="Times New Roman" w:hAnsi="Times New Roman" w:cs="Times New Roman"/>
-        </w:rPr>
-        <w:t>.</w:t>
+        <w:t>Frequency distribution of standard deviations across characteristics deemed resources, challenges, and demands.</w:t>
       </w:r>
       <w:r>
         <w:rPr>

</xml_diff>